<commit_message>
REFS: #181 and fixes #181(Minor Changes)
</commit_message>
<xml_diff>
--- a/Modules/SQL/Day16/Vatsal Parmar/ER Model For IRCTC.docx
+++ b/Modules/SQL/Day16/Vatsal Parmar/ER Model For IRCTC.docx
@@ -33,6 +33,7 @@
           <w:szCs w:val="40"/>
         </w:rPr>
       </w:pPr>
+      <w:proofErr w:type="gramStart"/>
       <w:r>
         <w:rPr>
           <w:b/>
@@ -41,7 +42,18 @@
           <w:szCs w:val="40"/>
           <w:lang w:val="en-US"/>
         </w:rPr>
-        <w:t xml:space="preserve">Assumptions : </w:t>
+        <w:t>Assumptions :</w:t>
+      </w:r>
+      <w:proofErr w:type="gramEnd"/>
+      <w:r>
+        <w:rPr>
+          <w:b/>
+          <w:bCs/>
+          <w:sz w:val="40"/>
+          <w:szCs w:val="40"/>
+          <w:lang w:val="en-US"/>
+        </w:rPr>
+        <w:t xml:space="preserve"> </w:t>
       </w:r>
     </w:p>
     <w:p>
@@ -81,7 +93,23 @@
           <w:sz w:val="36"/>
           <w:szCs w:val="36"/>
         </w:rPr>
-        <w:t>Each trains can offer many numbers of Reservation Class</w:t>
+        <w:t xml:space="preserve">Each </w:t>
+      </w:r>
+      <w:proofErr w:type="gramStart"/>
+      <w:r>
+        <w:rPr>
+          <w:sz w:val="36"/>
+          <w:szCs w:val="36"/>
+        </w:rPr>
+        <w:t>trains</w:t>
+      </w:r>
+      <w:proofErr w:type="gramEnd"/>
+      <w:r>
+        <w:rPr>
+          <w:sz w:val="36"/>
+          <w:szCs w:val="36"/>
+        </w:rPr>
+        <w:t xml:space="preserve"> can offer many numbers of Reservation Class</w:t>
       </w:r>
     </w:p>
     <w:p>
@@ -168,8 +196,17 @@
           <w:sz w:val="36"/>
           <w:szCs w:val="36"/>
         </w:rPr>
-        <w:t>Many trains can associate with each train_status</w:t>
-      </w:r>
+        <w:t xml:space="preserve">Many trains can associate with each </w:t>
+      </w:r>
+      <w:proofErr w:type="spellStart"/>
+      <w:r>
+        <w:rPr>
+          <w:sz w:val="36"/>
+          <w:szCs w:val="36"/>
+        </w:rPr>
+        <w:t>train_status</w:t>
+      </w:r>
+      <w:proofErr w:type="spellEnd"/>
     </w:p>
     <w:p>
       <w:pPr>
@@ -209,8 +246,9 @@
           <w:szCs w:val="40"/>
           <w:lang w:val="en-US"/>
         </w:rPr>
-        <w:t>Step 1: Identify the Entities</w:t>
-      </w:r>
+        <w:t xml:space="preserve">Step 1: Identify the </w:t>
+      </w:r>
+      <w:proofErr w:type="gramStart"/>
       <w:r>
         <w:rPr>
           <w:b/>
@@ -219,8 +257,19 @@
           <w:szCs w:val="40"/>
           <w:lang w:val="en-US"/>
         </w:rPr>
+        <w:t>Entities</w:t>
+      </w:r>
+      <w:r>
+        <w:rPr>
+          <w:b/>
+          <w:bCs/>
+          <w:sz w:val="40"/>
+          <w:szCs w:val="40"/>
+          <w:lang w:val="en-US"/>
+        </w:rPr>
         <w:t xml:space="preserve"> :</w:t>
       </w:r>
+      <w:proofErr w:type="gramEnd"/>
     </w:p>
     <w:p>
       <w:pPr>
@@ -410,7 +459,23 @@
           <w:sz w:val="36"/>
           <w:szCs w:val="36"/>
         </w:rPr>
-        <w:t>Trains are associated with each train_status, hance the cardinality between TRAIN and TRAIN STATUS is Many to One.</w:t>
+        <w:t xml:space="preserve">Trains are associated with each </w:t>
+      </w:r>
+      <w:proofErr w:type="spellStart"/>
+      <w:r>
+        <w:rPr>
+          <w:sz w:val="36"/>
+          <w:szCs w:val="36"/>
+        </w:rPr>
+        <w:t>train_status</w:t>
+      </w:r>
+      <w:proofErr w:type="spellEnd"/>
+      <w:r>
+        <w:rPr>
+          <w:sz w:val="36"/>
+          <w:szCs w:val="36"/>
+        </w:rPr>
+        <w:t>, hance the cardinality between TRAIN and TRAIN STATUS is Many to One.</w:t>
       </w:r>
     </w:p>
     <w:p>
@@ -451,7 +516,23 @@
           <w:szCs w:val="36"/>
         </w:rPr>
         <w:lastRenderedPageBreak/>
-        <w:t>Station has a set of route, hance the cardinality between STATION and ROUTE is One to Many.</w:t>
+        <w:t xml:space="preserve">Station has a set of </w:t>
+      </w:r>
+      <w:proofErr w:type="gramStart"/>
+      <w:r>
+        <w:rPr>
+          <w:sz w:val="36"/>
+          <w:szCs w:val="36"/>
+        </w:rPr>
+        <w:t>route</w:t>
+      </w:r>
+      <w:proofErr w:type="gramEnd"/>
+      <w:r>
+        <w:rPr>
+          <w:sz w:val="36"/>
+          <w:szCs w:val="36"/>
+        </w:rPr>
+        <w:t>, hance the cardinality between STATION and ROUTE is One to Many.</w:t>
       </w:r>
     </w:p>
     <w:p>
@@ -472,8 +553,20 @@
           <w:szCs w:val="40"/>
           <w:lang w:val="en-US"/>
         </w:rPr>
-        <w:t>Step 3: Identify the key attributes :</w:t>
-      </w:r>
+        <w:t xml:space="preserve">Step 3: Identify the key </w:t>
+      </w:r>
+      <w:proofErr w:type="gramStart"/>
+      <w:r>
+        <w:rPr>
+          <w:b/>
+          <w:bCs/>
+          <w:sz w:val="40"/>
+          <w:szCs w:val="40"/>
+          <w:lang w:val="en-US"/>
+        </w:rPr>
+        <w:t>attributes :</w:t>
+      </w:r>
+      <w:proofErr w:type="gramEnd"/>
     </w:p>
     <w:p>
       <w:pPr>
@@ -487,6 +580,7 @@
           <w:szCs w:val="36"/>
         </w:rPr>
       </w:pPr>
+      <w:proofErr w:type="spellStart"/>
       <w:r>
         <w:rPr>
           <w:sz w:val="36"/>
@@ -506,7 +600,15 @@
           <w:sz w:val="36"/>
           <w:szCs w:val="36"/>
         </w:rPr>
-        <w:t>d is the key attribute for USER Entity.</w:t>
+        <w:t>d</w:t>
+      </w:r>
+      <w:proofErr w:type="spellEnd"/>
+      <w:r>
+        <w:rPr>
+          <w:sz w:val="36"/>
+          <w:szCs w:val="36"/>
+        </w:rPr>
+        <w:t xml:space="preserve"> is the key attribute for USER Entity.</w:t>
       </w:r>
     </w:p>
     <w:p>
@@ -548,6 +650,7 @@
           <w:szCs w:val="36"/>
         </w:rPr>
       </w:pPr>
+      <w:proofErr w:type="spellStart"/>
       <w:r>
         <w:rPr>
           <w:sz w:val="36"/>
@@ -567,7 +670,15 @@
           <w:sz w:val="36"/>
           <w:szCs w:val="36"/>
         </w:rPr>
-        <w:t xml:space="preserve">d is the key attribute </w:t>
+        <w:t>d</w:t>
+      </w:r>
+      <w:proofErr w:type="spellEnd"/>
+      <w:r>
+        <w:rPr>
+          <w:sz w:val="36"/>
+          <w:szCs w:val="36"/>
+        </w:rPr>
+        <w:t xml:space="preserve"> is the key attribute </w:t>
       </w:r>
       <w:r>
         <w:rPr>
@@ -589,6 +700,7 @@
           <w:szCs w:val="36"/>
         </w:rPr>
       </w:pPr>
+      <w:proofErr w:type="spellStart"/>
       <w:r>
         <w:rPr>
           <w:sz w:val="36"/>
@@ -608,7 +720,15 @@
           <w:sz w:val="36"/>
           <w:szCs w:val="36"/>
         </w:rPr>
-        <w:t>d is the key attribute for TRAIN Entity.</w:t>
+        <w:t>d</w:t>
+      </w:r>
+      <w:proofErr w:type="spellEnd"/>
+      <w:r>
+        <w:rPr>
+          <w:sz w:val="36"/>
+          <w:szCs w:val="36"/>
+        </w:rPr>
+        <w:t xml:space="preserve"> is the key attribute for TRAIN Entity.</w:t>
       </w:r>
     </w:p>
     <w:p>
@@ -623,6 +743,7 @@
           <w:szCs w:val="36"/>
         </w:rPr>
       </w:pPr>
+      <w:proofErr w:type="spellStart"/>
       <w:r>
         <w:rPr>
           <w:sz w:val="36"/>
@@ -642,7 +763,15 @@
           <w:sz w:val="36"/>
           <w:szCs w:val="36"/>
         </w:rPr>
-        <w:t>d is the key attribute for STATION Entity.</w:t>
+        <w:t>d</w:t>
+      </w:r>
+      <w:proofErr w:type="spellEnd"/>
+      <w:r>
+        <w:rPr>
+          <w:sz w:val="36"/>
+          <w:szCs w:val="36"/>
+        </w:rPr>
+        <w:t xml:space="preserve"> is the key attribute for STATION Entity.</w:t>
       </w:r>
     </w:p>
     <w:p>
@@ -663,8 +792,9 @@
           <w:szCs w:val="40"/>
           <w:lang w:val="en-US"/>
         </w:rPr>
-        <w:t xml:space="preserve">Step 4: Identify other relevant attributes </w:t>
-      </w:r>
+        <w:t xml:space="preserve">Step 4: Identify other relevant </w:t>
+      </w:r>
+      <w:proofErr w:type="gramStart"/>
       <w:r>
         <w:rPr>
           <w:b/>
@@ -673,8 +803,19 @@
           <w:szCs w:val="40"/>
           <w:lang w:val="en-US"/>
         </w:rPr>
+        <w:t xml:space="preserve">attributes </w:t>
+      </w:r>
+      <w:r>
+        <w:rPr>
+          <w:b/>
+          <w:bCs/>
+          <w:sz w:val="40"/>
+          <w:szCs w:val="40"/>
+          <w:lang w:val="en-US"/>
+        </w:rPr>
         <w:t>:</w:t>
       </w:r>
+      <w:proofErr w:type="gramEnd"/>
     </w:p>
     <w:p>
       <w:pPr>
@@ -700,8 +841,17 @@
           <w:sz w:val="36"/>
           <w:szCs w:val="36"/>
         </w:rPr>
-        <w:t>, Email_id</w:t>
-      </w:r>
+        <w:t xml:space="preserve">, </w:t>
+      </w:r>
+      <w:proofErr w:type="spellStart"/>
+      <w:r>
+        <w:rPr>
+          <w:sz w:val="36"/>
+          <w:szCs w:val="36"/>
+        </w:rPr>
+        <w:t>Email_id</w:t>
+      </w:r>
+      <w:proofErr w:type="spellEnd"/>
     </w:p>
     <w:p>
       <w:pPr>
@@ -734,7 +884,15 @@
           <w:sz w:val="36"/>
           <w:szCs w:val="36"/>
         </w:rPr>
-        <w:t xml:space="preserve"> PASSENGER First</w:t>
+        <w:t xml:space="preserve"> PASSENGER </w:t>
+      </w:r>
+      <w:proofErr w:type="spellStart"/>
+      <w:r>
+        <w:rPr>
+          <w:sz w:val="36"/>
+          <w:szCs w:val="36"/>
+        </w:rPr>
+        <w:t>First</w:t>
       </w:r>
       <w:r>
         <w:rPr>
@@ -748,7 +906,23 @@
           <w:sz w:val="36"/>
           <w:szCs w:val="36"/>
         </w:rPr>
-        <w:t>ame, Last</w:t>
+        <w:t>ame</w:t>
+      </w:r>
+      <w:proofErr w:type="spellEnd"/>
+      <w:r>
+        <w:rPr>
+          <w:sz w:val="36"/>
+          <w:szCs w:val="36"/>
+        </w:rPr>
+        <w:t xml:space="preserve">, </w:t>
+      </w:r>
+      <w:proofErr w:type="spellStart"/>
+      <w:r>
+        <w:rPr>
+          <w:sz w:val="36"/>
+          <w:szCs w:val="36"/>
+        </w:rPr>
+        <w:t>Last</w:t>
       </w:r>
       <w:r>
         <w:rPr>
@@ -762,7 +936,39 @@
           <w:sz w:val="36"/>
           <w:szCs w:val="36"/>
         </w:rPr>
-        <w:t>ame, Age , Gender, Seat</w:t>
+        <w:t>ame</w:t>
+      </w:r>
+      <w:proofErr w:type="spellEnd"/>
+      <w:r>
+        <w:rPr>
+          <w:sz w:val="36"/>
+          <w:szCs w:val="36"/>
+        </w:rPr>
+        <w:t xml:space="preserve">, </w:t>
+      </w:r>
+      <w:proofErr w:type="gramStart"/>
+      <w:r>
+        <w:rPr>
+          <w:sz w:val="36"/>
+          <w:szCs w:val="36"/>
+        </w:rPr>
+        <w:t>Age ,</w:t>
+      </w:r>
+      <w:proofErr w:type="gramEnd"/>
+      <w:r>
+        <w:rPr>
+          <w:sz w:val="36"/>
+          <w:szCs w:val="36"/>
+        </w:rPr>
+        <w:t xml:space="preserve"> Gender, </w:t>
+      </w:r>
+      <w:proofErr w:type="spellStart"/>
+      <w:r>
+        <w:rPr>
+          <w:sz w:val="36"/>
+          <w:szCs w:val="36"/>
+        </w:rPr>
+        <w:t>Seat</w:t>
       </w:r>
       <w:r>
         <w:rPr>
@@ -778,13 +984,23 @@
         </w:rPr>
         <w:t>o</w:t>
       </w:r>
-      <w:r>
-        <w:rPr>
-          <w:sz w:val="36"/>
-          <w:szCs w:val="36"/>
-        </w:rPr>
-        <w:t>, Reserve_status</w:t>
-      </w:r>
+      <w:proofErr w:type="spellEnd"/>
+      <w:r>
+        <w:rPr>
+          <w:sz w:val="36"/>
+          <w:szCs w:val="36"/>
+        </w:rPr>
+        <w:t xml:space="preserve">, </w:t>
+      </w:r>
+      <w:proofErr w:type="spellStart"/>
+      <w:r>
+        <w:rPr>
+          <w:sz w:val="36"/>
+          <w:szCs w:val="36"/>
+        </w:rPr>
+        <w:t>Reserve_status</w:t>
+      </w:r>
+      <w:proofErr w:type="spellEnd"/>
     </w:p>
     <w:p>
       <w:pPr>
@@ -803,14 +1019,78 @@
           <w:sz w:val="36"/>
           <w:szCs w:val="36"/>
         </w:rPr>
-        <w:t>For TRAIN STATUS Wait_seat, Avail_seat, Booked_seat</w:t>
-      </w:r>
-      <w:r>
-        <w:rPr>
-          <w:sz w:val="36"/>
-          <w:szCs w:val="36"/>
-        </w:rPr>
-        <w:t>, Class_type, Date</w:t>
+        <w:t xml:space="preserve">For TRAIN STATUS </w:t>
+      </w:r>
+      <w:proofErr w:type="spellStart"/>
+      <w:r>
+        <w:rPr>
+          <w:sz w:val="36"/>
+          <w:szCs w:val="36"/>
+        </w:rPr>
+        <w:t>Wait_seat</w:t>
+      </w:r>
+      <w:proofErr w:type="spellEnd"/>
+      <w:r>
+        <w:rPr>
+          <w:sz w:val="36"/>
+          <w:szCs w:val="36"/>
+        </w:rPr>
+        <w:t xml:space="preserve">, </w:t>
+      </w:r>
+      <w:proofErr w:type="spellStart"/>
+      <w:r>
+        <w:rPr>
+          <w:sz w:val="36"/>
+          <w:szCs w:val="36"/>
+        </w:rPr>
+        <w:t>Avail_seat</w:t>
+      </w:r>
+      <w:proofErr w:type="spellEnd"/>
+      <w:r>
+        <w:rPr>
+          <w:sz w:val="36"/>
+          <w:szCs w:val="36"/>
+        </w:rPr>
+        <w:t xml:space="preserve">, </w:t>
+      </w:r>
+      <w:proofErr w:type="spellStart"/>
+      <w:r>
+        <w:rPr>
+          <w:sz w:val="36"/>
+          <w:szCs w:val="36"/>
+        </w:rPr>
+        <w:t>Booked_seat</w:t>
+      </w:r>
+      <w:proofErr w:type="spellEnd"/>
+      <w:r>
+        <w:rPr>
+          <w:sz w:val="36"/>
+          <w:szCs w:val="36"/>
+        </w:rPr>
+        <w:t xml:space="preserve">, </w:t>
+      </w:r>
+      <w:proofErr w:type="spellStart"/>
+      <w:r>
+        <w:rPr>
+          <w:sz w:val="36"/>
+          <w:szCs w:val="36"/>
+        </w:rPr>
+        <w:t>Class_type</w:t>
+      </w:r>
+      <w:proofErr w:type="spellEnd"/>
+      <w:r>
+        <w:rPr>
+          <w:sz w:val="36"/>
+          <w:szCs w:val="36"/>
+        </w:rPr>
+        <w:t>, Date</w:t>
+      </w:r>
+      <w:r>
+        <w:rPr>
+          <w:sz w:val="36"/>
+          <w:szCs w:val="36"/>
+        </w:rPr>
+        <w:t>, Price</w:t>
       </w:r>
     </w:p>
     <w:p>
@@ -830,8 +1110,33 @@
           <w:sz w:val="36"/>
           <w:szCs w:val="36"/>
         </w:rPr>
-        <w:t>For TRAIN T_name, Train_type</w:t>
-      </w:r>
+        <w:t xml:space="preserve">For TRAIN </w:t>
+      </w:r>
+      <w:proofErr w:type="spellStart"/>
+      <w:r>
+        <w:rPr>
+          <w:sz w:val="36"/>
+          <w:szCs w:val="36"/>
+        </w:rPr>
+        <w:t>T_name</w:t>
+      </w:r>
+      <w:proofErr w:type="spellEnd"/>
+      <w:r>
+        <w:rPr>
+          <w:sz w:val="36"/>
+          <w:szCs w:val="36"/>
+        </w:rPr>
+        <w:t xml:space="preserve">, </w:t>
+      </w:r>
+      <w:proofErr w:type="spellStart"/>
+      <w:r>
+        <w:rPr>
+          <w:sz w:val="36"/>
+          <w:szCs w:val="36"/>
+        </w:rPr>
+        <w:t>Train_type</w:t>
+      </w:r>
+      <w:proofErr w:type="spellEnd"/>
     </w:p>
     <w:p>
       <w:pPr>
@@ -864,8 +1169,58 @@
           <w:sz w:val="36"/>
           <w:szCs w:val="36"/>
         </w:rPr>
-        <w:t xml:space="preserve"> Arr_time, Depart_time, Stop_no</w:t>
-      </w:r>
+        <w:t xml:space="preserve"> </w:t>
+      </w:r>
+      <w:proofErr w:type="spellStart"/>
+      <w:r>
+        <w:rPr>
+          <w:sz w:val="36"/>
+          <w:szCs w:val="36"/>
+        </w:rPr>
+        <w:t>Arr_time</w:t>
+      </w:r>
+      <w:proofErr w:type="spellEnd"/>
+      <w:r>
+        <w:rPr>
+          <w:sz w:val="36"/>
+          <w:szCs w:val="36"/>
+        </w:rPr>
+        <w:t xml:space="preserve">, </w:t>
+      </w:r>
+      <w:proofErr w:type="spellStart"/>
+      <w:proofErr w:type="gramStart"/>
+      <w:r>
+        <w:rPr>
+          <w:sz w:val="36"/>
+          <w:szCs w:val="36"/>
+        </w:rPr>
+        <w:t>Depart</w:t>
+      </w:r>
+      <w:proofErr w:type="gramEnd"/>
+      <w:r>
+        <w:rPr>
+          <w:sz w:val="36"/>
+          <w:szCs w:val="36"/>
+        </w:rPr>
+        <w:t>_time</w:t>
+      </w:r>
+      <w:proofErr w:type="spellEnd"/>
+      <w:r>
+        <w:rPr>
+          <w:sz w:val="36"/>
+          <w:szCs w:val="36"/>
+        </w:rPr>
+        <w:t xml:space="preserve">, </w:t>
+      </w:r>
+      <w:proofErr w:type="spellStart"/>
+      <w:r>
+        <w:rPr>
+          <w:sz w:val="36"/>
+          <w:szCs w:val="36"/>
+        </w:rPr>
+        <w:t>Stop_no</w:t>
+      </w:r>
+      <w:proofErr w:type="spellEnd"/>
     </w:p>
     <w:p>
       <w:pPr>
@@ -884,8 +1239,17 @@
           <w:sz w:val="36"/>
           <w:szCs w:val="36"/>
         </w:rPr>
-        <w:t>For STATION Station_name</w:t>
-      </w:r>
+        <w:t xml:space="preserve">For STATION </w:t>
+      </w:r>
+      <w:proofErr w:type="spellStart"/>
+      <w:r>
+        <w:rPr>
+          <w:sz w:val="36"/>
+          <w:szCs w:val="36"/>
+        </w:rPr>
+        <w:t>Station_name</w:t>
+      </w:r>
+      <w:proofErr w:type="spellEnd"/>
     </w:p>
     <w:p>
       <w:pPr>
@@ -980,8 +1344,19 @@
           <w:szCs w:val="40"/>
         </w:rPr>
         <w:lastRenderedPageBreak/>
-        <w:t>ER Diagram :</w:t>
-      </w:r>
+        <w:t xml:space="preserve">ER </w:t>
+      </w:r>
+      <w:proofErr w:type="gramStart"/>
+      <w:r>
+        <w:rPr>
+          <w:b/>
+          <w:bCs/>
+          <w:sz w:val="40"/>
+          <w:szCs w:val="40"/>
+        </w:rPr>
+        <w:t>Diagram :</w:t>
+      </w:r>
+      <w:proofErr w:type="gramEnd"/>
     </w:p>
     <w:p>
       <w:pPr>
@@ -1002,10 +1377,10 @@
           <w:szCs w:val="40"/>
         </w:rPr>
         <w:drawing>
-          <wp:inline distT="0" distB="0" distL="0" distR="0" wp14:anchorId="3075610E" wp14:editId="47523BB1">
+          <wp:inline distT="0" distB="0" distL="0" distR="0" wp14:anchorId="43060B87" wp14:editId="2B201923">
             <wp:extent cx="5731510" cy="4078605"/>
             <wp:effectExtent l="0" t="0" r="2540" b="0"/>
-            <wp:docPr id="7" name="Picture 7"/>
+            <wp:docPr id="1" name="Picture 1"/>
             <wp:cNvGraphicFramePr>
               <a:graphicFrameLocks xmlns:a="http://schemas.openxmlformats.org/drawingml/2006/main" noChangeAspect="1"/>
             </wp:cNvGraphicFramePr>
@@ -1013,7 +1388,7 @@
               <a:graphicData uri="http://schemas.openxmlformats.org/drawingml/2006/picture">
                 <pic:pic xmlns:pic="http://schemas.openxmlformats.org/drawingml/2006/picture">
                   <pic:nvPicPr>
-                    <pic:cNvPr id="7" name="Picture 7"/>
+                    <pic:cNvPr id="1" name="Picture 1"/>
                     <pic:cNvPicPr/>
                   </pic:nvPicPr>
                   <pic:blipFill>

</xml_diff>